<commit_message>
Uke 45 - 47
</commit_message>
<xml_diff>
--- a/Prosjektoppgave Uke 45 - Uke 51/ProsjektIT1NettstedOgMultimedier.docx
+++ b/Prosjektoppgave Uke 45 - Uke 51/ProsjektIT1NettstedOgMultimedier.docx
@@ -142,16 +142,8 @@
         <w:rPr>
           <w:lang w:eastAsia="nb-NO"/>
         </w:rPr>
-        <w:t xml:space="preserve"> </w:t>
-      </w:r>
-      <w:proofErr w:type="spellStart"/>
-      <w:r>
-        <w:rPr>
-          <w:lang w:eastAsia="nb-NO"/>
-        </w:rPr>
-        <w:t>stilark</w:t>
-      </w:r>
-      <w:proofErr w:type="spellEnd"/>
+        <w:t xml:space="preserve"> stilark</w:t>
+      </w:r>
       <w:r>
         <w:rPr>
           <w:lang w:eastAsia="nb-NO"/>
@@ -800,8 +792,6 @@
       <w:pPr>
         <w:pStyle w:val="Overskrift1"/>
       </w:pPr>
-      <w:bookmarkStart w:id="0" w:name="_GoBack"/>
-      <w:bookmarkEnd w:id="0"/>
       <w:r>
         <w:lastRenderedPageBreak/>
         <w:t>Vurderingskriterier</w:t>
@@ -1029,6 +1019,1448 @@
           <w:t>http://oyro.no/IT1eksempel/egenskaper.html</w:t>
         </w:r>
       </w:hyperlink>
+    </w:p>
+    <w:p>
+      <w:pPr>
+        <w:rPr>
+          <w:color w:val="FF0000"/>
+        </w:rPr>
+      </w:pPr>
+      <w:r>
+        <w:rPr>
+          <w:color w:val="FF0000"/>
+        </w:rPr>
+        <w:br w:type="page"/>
+      </w:r>
+    </w:p>
+    <w:p>
+      <w:pPr>
+        <w:rPr>
+          <w:color w:val="FF0000"/>
+        </w:rPr>
+      </w:pPr>
+      <w:r>
+        <w:rPr>
+          <w:color w:val="FF0000"/>
+        </w:rPr>
+        <w:lastRenderedPageBreak/>
+        <w:t>Kine:</w:t>
+      </w:r>
+    </w:p>
+    <w:p>
+      <w:pPr>
+        <w:rPr>
+          <w:color w:val="FF0000"/>
+        </w:rPr>
+      </w:pPr>
+      <w:r>
+        <w:rPr>
+          <w:color w:val="FF0000"/>
+        </w:rPr>
+        <w:t>Tema: Musikk med fokus på informasjon</w:t>
+      </w:r>
+    </w:p>
+    <w:p>
+      <w:pPr>
+        <w:rPr>
+          <w:color w:val="FF0000"/>
+        </w:rPr>
+      </w:pPr>
+      <w:r>
+        <w:rPr>
+          <w:color w:val="FF0000"/>
+        </w:rPr>
+        <w:t xml:space="preserve">Formål: </w:t>
+      </w:r>
+    </w:p>
+    <w:p>
+      <w:pPr>
+        <w:rPr>
+          <w:color w:val="FF0000"/>
+        </w:rPr>
+      </w:pPr>
+      <w:r>
+        <w:rPr>
+          <w:color w:val="FF0000"/>
+        </w:rPr>
+        <w:t xml:space="preserve">Design: </w:t>
+      </w:r>
+      <w:proofErr w:type="spellStart"/>
+      <w:r>
+        <w:rPr>
+          <w:color w:val="FF0000"/>
+        </w:rPr>
+        <w:t>Balsamiq</w:t>
+      </w:r>
+      <w:proofErr w:type="spellEnd"/>
+    </w:p>
+    <w:p>
+      <w:pPr>
+        <w:rPr>
+          <w:color w:val="FF0000"/>
+        </w:rPr>
+      </w:pPr>
+    </w:p>
+    <w:p>
+      <w:pPr>
+        <w:rPr>
+          <w:color w:val="FF0000"/>
+        </w:rPr>
+      </w:pPr>
+      <w:proofErr w:type="spellStart"/>
+      <w:r>
+        <w:rPr>
+          <w:color w:val="FF0000"/>
+        </w:rPr>
+        <w:t>Naledi</w:t>
+      </w:r>
+      <w:proofErr w:type="spellEnd"/>
+      <w:r>
+        <w:rPr>
+          <w:color w:val="FF0000"/>
+        </w:rPr>
+        <w:t>:</w:t>
+      </w:r>
+    </w:p>
+    <w:p>
+      <w:pPr>
+        <w:rPr>
+          <w:color w:val="FF0000"/>
+        </w:rPr>
+      </w:pPr>
+      <w:r>
+        <w:rPr>
+          <w:color w:val="FF0000"/>
+        </w:rPr>
+        <w:t xml:space="preserve">Tema: </w:t>
+      </w:r>
+      <w:proofErr w:type="spellStart"/>
+      <w:r>
+        <w:rPr>
+          <w:color w:val="FF0000"/>
+        </w:rPr>
+        <w:t>Inspirasjonsbilder</w:t>
+      </w:r>
+      <w:proofErr w:type="spellEnd"/>
+      <w:r>
+        <w:rPr>
+          <w:color w:val="FF0000"/>
+        </w:rPr>
+        <w:t>, brukere skal ha tilgang til.</w:t>
+      </w:r>
+    </w:p>
+    <w:p>
+      <w:pPr>
+        <w:rPr>
+          <w:color w:val="FF0000"/>
+        </w:rPr>
+      </w:pPr>
+      <w:r>
+        <w:rPr>
+          <w:color w:val="FF0000"/>
+        </w:rPr>
+        <w:t>Formål: Trenger</w:t>
+      </w:r>
+    </w:p>
+    <w:p>
+      <w:pPr>
+        <w:rPr>
+          <w:color w:val="FF0000"/>
+        </w:rPr>
+      </w:pPr>
+    </w:p>
+    <w:p>
+      <w:pPr>
+        <w:rPr>
+          <w:color w:val="FF0000"/>
+        </w:rPr>
+      </w:pPr>
+      <w:r>
+        <w:rPr>
+          <w:color w:val="FF0000"/>
+        </w:rPr>
+        <w:t>Frida:</w:t>
+      </w:r>
+    </w:p>
+    <w:p>
+      <w:pPr>
+        <w:rPr>
+          <w:color w:val="FF0000"/>
+        </w:rPr>
+      </w:pPr>
+      <w:r>
+        <w:rPr>
+          <w:color w:val="FF0000"/>
+        </w:rPr>
+        <w:t>Tema: Nettbutikk for sykler/biler etc.</w:t>
+      </w:r>
+    </w:p>
+    <w:p>
+      <w:pPr>
+        <w:rPr>
+          <w:color w:val="FF0000"/>
+        </w:rPr>
+      </w:pPr>
+      <w:r>
+        <w:rPr>
+          <w:color w:val="FF0000"/>
+        </w:rPr>
+        <w:t xml:space="preserve">Formål: </w:t>
+      </w:r>
+    </w:p>
+    <w:p>
+      <w:pPr>
+        <w:rPr>
+          <w:color w:val="FF0000"/>
+        </w:rPr>
+      </w:pPr>
+    </w:p>
+    <w:p>
+      <w:pPr>
+        <w:rPr>
+          <w:color w:val="FF0000"/>
+        </w:rPr>
+      </w:pPr>
+      <w:r>
+        <w:rPr>
+          <w:color w:val="FF0000"/>
+        </w:rPr>
+        <w:t>Ole:</w:t>
+      </w:r>
+    </w:p>
+    <w:p>
+      <w:pPr>
+        <w:rPr>
+          <w:color w:val="FF0000"/>
+        </w:rPr>
+      </w:pPr>
+      <w:r>
+        <w:rPr>
+          <w:color w:val="FF0000"/>
+        </w:rPr>
+        <w:t>Tema: Juleside</w:t>
+      </w:r>
+    </w:p>
+    <w:p>
+      <w:pPr>
+        <w:rPr>
+          <w:color w:val="FF0000"/>
+        </w:rPr>
+      </w:pPr>
+      <w:r>
+        <w:rPr>
+          <w:color w:val="FF0000"/>
+        </w:rPr>
+        <w:t xml:space="preserve">Formål: «Ønsker å </w:t>
+      </w:r>
+      <w:proofErr w:type="spellStart"/>
+      <w:r>
+        <w:rPr>
+          <w:color w:val="FF0000"/>
+        </w:rPr>
+        <w:t>hype</w:t>
+      </w:r>
+      <w:proofErr w:type="spellEnd"/>
+      <w:r>
+        <w:rPr>
+          <w:color w:val="FF0000"/>
+        </w:rPr>
+        <w:t xml:space="preserve"> folk frem mot jul. Informasjonsside om jul.</w:t>
+      </w:r>
+    </w:p>
+    <w:p>
+      <w:pPr>
+        <w:rPr>
+          <w:color w:val="FF0000"/>
+        </w:rPr>
+      </w:pPr>
+    </w:p>
+    <w:p>
+      <w:pPr>
+        <w:rPr>
+          <w:color w:val="FF0000"/>
+        </w:rPr>
+      </w:pPr>
+      <w:r>
+        <w:rPr>
+          <w:color w:val="FF0000"/>
+        </w:rPr>
+        <w:t>Ulrik</w:t>
+      </w:r>
+    </w:p>
+    <w:p>
+      <w:pPr>
+        <w:rPr>
+          <w:color w:val="FF0000"/>
+        </w:rPr>
+      </w:pPr>
+      <w:r>
+        <w:rPr>
+          <w:color w:val="FF0000"/>
+        </w:rPr>
+        <w:t>Tema</w:t>
+      </w:r>
+    </w:p>
+    <w:p>
+      <w:pPr>
+        <w:rPr>
+          <w:color w:val="FF0000"/>
+        </w:rPr>
+      </w:pPr>
+    </w:p>
+    <w:p>
+      <w:pPr>
+        <w:rPr>
+          <w:color w:val="FF0000"/>
+        </w:rPr>
+      </w:pPr>
+      <w:r>
+        <w:rPr>
+          <w:color w:val="FF0000"/>
+        </w:rPr>
+        <w:t>Andreas L</w:t>
+      </w:r>
+    </w:p>
+    <w:p>
+      <w:pPr>
+        <w:rPr>
+          <w:color w:val="FF0000"/>
+        </w:rPr>
+      </w:pPr>
+      <w:r>
+        <w:rPr>
+          <w:color w:val="FF0000"/>
+        </w:rPr>
+        <w:t xml:space="preserve">Tema: </w:t>
+      </w:r>
+    </w:p>
+    <w:p>
+      <w:pPr>
+        <w:rPr>
+          <w:color w:val="FF0000"/>
+        </w:rPr>
+      </w:pPr>
+      <w:r>
+        <w:rPr>
+          <w:color w:val="FF0000"/>
+        </w:rPr>
+        <w:t>Formål</w:t>
+      </w:r>
+    </w:p>
+    <w:p>
+      <w:pPr>
+        <w:rPr>
+          <w:color w:val="FF0000"/>
+        </w:rPr>
+      </w:pPr>
+    </w:p>
+    <w:p>
+      <w:pPr>
+        <w:rPr>
+          <w:color w:val="FF0000"/>
+        </w:rPr>
+      </w:pPr>
+      <w:r>
+        <w:rPr>
+          <w:color w:val="FF0000"/>
+        </w:rPr>
+        <w:t>Aleksander</w:t>
+      </w:r>
+    </w:p>
+    <w:p>
+      <w:pPr>
+        <w:rPr>
+          <w:color w:val="FF0000"/>
+        </w:rPr>
+      </w:pPr>
+      <w:r>
+        <w:rPr>
+          <w:color w:val="FF0000"/>
+        </w:rPr>
+        <w:t>Tema: Biler</w:t>
+      </w:r>
+    </w:p>
+    <w:p>
+      <w:pPr>
+        <w:rPr>
+          <w:color w:val="FF0000"/>
+        </w:rPr>
+      </w:pPr>
+      <w:r>
+        <w:rPr>
+          <w:color w:val="FF0000"/>
+        </w:rPr>
+        <w:t>Formål: Ønsker å selge bilder og bilrelaterte tjenester</w:t>
+      </w:r>
+    </w:p>
+    <w:p>
+      <w:pPr>
+        <w:rPr>
+          <w:color w:val="FF0000"/>
+        </w:rPr>
+      </w:pPr>
+    </w:p>
+    <w:p>
+      <w:pPr>
+        <w:rPr>
+          <w:color w:val="FF0000"/>
+        </w:rPr>
+      </w:pPr>
+      <w:r>
+        <w:rPr>
+          <w:color w:val="FF0000"/>
+        </w:rPr>
+        <w:t>Jarand</w:t>
+      </w:r>
+    </w:p>
+    <w:p>
+      <w:pPr>
+        <w:rPr>
+          <w:color w:val="FF0000"/>
+        </w:rPr>
+      </w:pPr>
+      <w:r>
+        <w:rPr>
+          <w:color w:val="FF0000"/>
+        </w:rPr>
+        <w:t>Tema: internettsamfunn</w:t>
+      </w:r>
+    </w:p>
+    <w:p>
+      <w:pPr>
+        <w:rPr>
+          <w:color w:val="FF0000"/>
+        </w:rPr>
+      </w:pPr>
+      <w:r>
+        <w:rPr>
+          <w:color w:val="FF0000"/>
+        </w:rPr>
+        <w:t>Formål:</w:t>
+      </w:r>
+    </w:p>
+    <w:p>
+      <w:pPr>
+        <w:rPr>
+          <w:color w:val="FF0000"/>
+        </w:rPr>
+      </w:pPr>
+    </w:p>
+    <w:p>
+      <w:pPr>
+        <w:rPr>
+          <w:color w:val="FF0000"/>
+        </w:rPr>
+      </w:pPr>
+      <w:r>
+        <w:rPr>
+          <w:color w:val="FF0000"/>
+        </w:rPr>
+        <w:t>Martin:</w:t>
+      </w:r>
+    </w:p>
+    <w:p>
+      <w:pPr>
+        <w:rPr>
+          <w:color w:val="FF0000"/>
+        </w:rPr>
+      </w:pPr>
+      <w:r>
+        <w:rPr>
+          <w:color w:val="FF0000"/>
+        </w:rPr>
+        <w:t>Tema: blogg/anmeldelser for ulike serier</w:t>
+      </w:r>
+    </w:p>
+    <w:p>
+      <w:pPr>
+        <w:rPr>
+          <w:color w:val="FF0000"/>
+        </w:rPr>
+      </w:pPr>
+      <w:r>
+        <w:rPr>
+          <w:color w:val="FF0000"/>
+        </w:rPr>
+        <w:t>Formål:</w:t>
+      </w:r>
+    </w:p>
+    <w:p>
+      <w:pPr>
+        <w:rPr>
+          <w:color w:val="FF0000"/>
+        </w:rPr>
+      </w:pPr>
+    </w:p>
+    <w:p>
+      <w:pPr>
+        <w:rPr>
+          <w:color w:val="FF0000"/>
+        </w:rPr>
+      </w:pPr>
+      <w:r>
+        <w:rPr>
+          <w:color w:val="FF0000"/>
+        </w:rPr>
+        <w:t>Mattis:</w:t>
+      </w:r>
+    </w:p>
+    <w:p>
+      <w:pPr>
+        <w:rPr>
+          <w:color w:val="FF0000"/>
+        </w:rPr>
+      </w:pPr>
+      <w:r>
+        <w:rPr>
+          <w:color w:val="FF0000"/>
+        </w:rPr>
+        <w:t xml:space="preserve">Tema: nettside for </w:t>
+      </w:r>
+      <w:proofErr w:type="spellStart"/>
+      <w:r>
+        <w:rPr>
+          <w:color w:val="FF0000"/>
+        </w:rPr>
+        <w:t>rosenborg</w:t>
+      </w:r>
+      <w:proofErr w:type="spellEnd"/>
+    </w:p>
+    <w:p>
+      <w:pPr>
+        <w:rPr>
+          <w:color w:val="FF0000"/>
+        </w:rPr>
+      </w:pPr>
+      <w:r>
+        <w:rPr>
+          <w:color w:val="FF0000"/>
+        </w:rPr>
+        <w:t>Formål: «»</w:t>
+      </w:r>
+    </w:p>
+    <w:p>
+      <w:pPr>
+        <w:rPr>
+          <w:color w:val="FF0000"/>
+        </w:rPr>
+      </w:pPr>
+    </w:p>
+    <w:p>
+      <w:pPr>
+        <w:rPr>
+          <w:color w:val="FF0000"/>
+        </w:rPr>
+      </w:pPr>
+      <w:r>
+        <w:rPr>
+          <w:color w:val="FF0000"/>
+        </w:rPr>
+        <w:t>Torodd:</w:t>
+      </w:r>
+    </w:p>
+    <w:p>
+      <w:pPr>
+        <w:rPr>
+          <w:color w:val="FF0000"/>
+        </w:rPr>
+      </w:pPr>
+    </w:p>
+    <w:p>
+      <w:pPr>
+        <w:rPr>
+          <w:color w:val="FF0000"/>
+        </w:rPr>
+      </w:pPr>
+    </w:p>
+    <w:p>
+      <w:pPr>
+        <w:rPr>
+          <w:color w:val="FF0000"/>
+        </w:rPr>
+      </w:pPr>
+    </w:p>
+    <w:p>
+      <w:pPr>
+        <w:rPr>
+          <w:color w:val="FF0000"/>
+        </w:rPr>
+      </w:pPr>
+      <w:r>
+        <w:rPr>
+          <w:color w:val="FF0000"/>
+        </w:rPr>
+        <w:t>Martine:</w:t>
+      </w:r>
+    </w:p>
+    <w:p>
+      <w:pPr>
+        <w:rPr>
+          <w:color w:val="FF0000"/>
+        </w:rPr>
+      </w:pPr>
+      <w:r>
+        <w:rPr>
+          <w:color w:val="FF0000"/>
+        </w:rPr>
+        <w:t>Tema:</w:t>
+      </w:r>
+    </w:p>
+    <w:p>
+      <w:pPr>
+        <w:rPr>
+          <w:color w:val="FF0000"/>
+        </w:rPr>
+      </w:pPr>
+    </w:p>
+    <w:p>
+      <w:pPr>
+        <w:rPr>
+          <w:color w:val="FF0000"/>
+        </w:rPr>
+      </w:pPr>
+    </w:p>
+    <w:p>
+      <w:pPr>
+        <w:rPr>
+          <w:color w:val="FF0000"/>
+        </w:rPr>
+      </w:pPr>
+      <w:r>
+        <w:rPr>
+          <w:color w:val="FF0000"/>
+        </w:rPr>
+        <w:t>Alexander:</w:t>
+      </w:r>
+    </w:p>
+    <w:p>
+      <w:pPr>
+        <w:rPr>
+          <w:color w:val="FF0000"/>
+        </w:rPr>
+      </w:pPr>
+    </w:p>
+    <w:p>
+      <w:pPr>
+        <w:rPr>
+          <w:color w:val="FF0000"/>
+        </w:rPr>
+      </w:pPr>
+    </w:p>
+    <w:p>
+      <w:pPr>
+        <w:rPr>
+          <w:color w:val="FF0000"/>
+        </w:rPr>
+      </w:pPr>
+      <w:r>
+        <w:rPr>
+          <w:color w:val="FF0000"/>
+        </w:rPr>
+        <w:t>Emma:</w:t>
+      </w:r>
+    </w:p>
+    <w:p>
+      <w:pPr>
+        <w:rPr>
+          <w:color w:val="FF0000"/>
+        </w:rPr>
+      </w:pPr>
+      <w:r>
+        <w:rPr>
+          <w:color w:val="FF0000"/>
+        </w:rPr>
+        <w:t>Tema: Butikk for frokostlevering</w:t>
+      </w:r>
+    </w:p>
+    <w:p>
+      <w:pPr>
+        <w:rPr>
+          <w:color w:val="FF0000"/>
+        </w:rPr>
+      </w:pPr>
+      <w:r>
+        <w:rPr>
+          <w:color w:val="FF0000"/>
+        </w:rPr>
+        <w:t xml:space="preserve">Formål: </w:t>
+      </w:r>
+    </w:p>
+    <w:p>
+      <w:pPr>
+        <w:rPr>
+          <w:color w:val="FF0000"/>
+        </w:rPr>
+      </w:pPr>
+    </w:p>
+    <w:p>
+      <w:pPr>
+        <w:rPr>
+          <w:color w:val="FF0000"/>
+        </w:rPr>
+      </w:pPr>
+      <w:r>
+        <w:rPr>
+          <w:color w:val="FF0000"/>
+        </w:rPr>
+        <w:t>Morten R</w:t>
+      </w:r>
+    </w:p>
+    <w:p>
+      <w:pPr>
+        <w:rPr>
+          <w:color w:val="FF0000"/>
+        </w:rPr>
+      </w:pPr>
+      <w:r>
+        <w:rPr>
+          <w:color w:val="FF0000"/>
+        </w:rPr>
+        <w:t>Tema: Sosialistisk Høyreparti</w:t>
+      </w:r>
+    </w:p>
+    <w:p>
+      <w:pPr>
+        <w:rPr>
+          <w:color w:val="FF0000"/>
+        </w:rPr>
+      </w:pPr>
+      <w:r>
+        <w:rPr>
+          <w:color w:val="FF0000"/>
+        </w:rPr>
+        <w:t>Formål: «Siden skal promotere og gi informasjon om partiet</w:t>
+      </w:r>
+      <w:r>
+        <w:rPr>
+          <w:color w:val="FF0000"/>
+        </w:rPr>
+        <w:t>»</w:t>
+      </w:r>
+    </w:p>
+    <w:p>
+      <w:pPr>
+        <w:rPr>
+          <w:color w:val="FF0000"/>
+        </w:rPr>
+      </w:pPr>
+    </w:p>
+    <w:p>
+      <w:pPr>
+        <w:rPr>
+          <w:color w:val="FF0000"/>
+        </w:rPr>
+      </w:pPr>
+      <w:r>
+        <w:rPr>
+          <w:color w:val="FF0000"/>
+        </w:rPr>
+        <w:t>Hedvig</w:t>
+      </w:r>
+    </w:p>
+    <w:p>
+      <w:pPr>
+        <w:rPr>
+          <w:color w:val="FF0000"/>
+        </w:rPr>
+      </w:pPr>
+      <w:r>
+        <w:rPr>
+          <w:color w:val="FF0000"/>
+        </w:rPr>
+        <w:t>Tema: pizzarestaurant der jeg jobber</w:t>
+      </w:r>
+    </w:p>
+    <w:p>
+      <w:pPr>
+        <w:rPr>
+          <w:color w:val="FF0000"/>
+        </w:rPr>
+      </w:pPr>
+      <w:r>
+        <w:rPr>
+          <w:color w:val="FF0000"/>
+        </w:rPr>
+        <w:t>Formål: «promotere restauranten og pizzaene»</w:t>
+      </w:r>
+    </w:p>
+    <w:p>
+      <w:pPr>
+        <w:rPr>
+          <w:color w:val="FF0000"/>
+        </w:rPr>
+      </w:pPr>
+    </w:p>
+    <w:p>
+      <w:pPr>
+        <w:rPr>
+          <w:color w:val="FF0000"/>
+        </w:rPr>
+      </w:pPr>
+      <w:r>
+        <w:rPr>
+          <w:color w:val="FF0000"/>
+        </w:rPr>
+        <w:t>Henriette</w:t>
+      </w:r>
+    </w:p>
+    <w:p>
+      <w:pPr>
+        <w:rPr>
+          <w:color w:val="FF0000"/>
+        </w:rPr>
+      </w:pPr>
+      <w:r>
+        <w:rPr>
+          <w:color w:val="FF0000"/>
+        </w:rPr>
+        <w:t>Tema/formål: En side som sorterer boliger til salgs på en oversiktlig måte</w:t>
+      </w:r>
+    </w:p>
+    <w:p>
+      <w:pPr>
+        <w:rPr>
+          <w:color w:val="FF0000"/>
+        </w:rPr>
+      </w:pPr>
+    </w:p>
+    <w:p>
+      <w:pPr>
+        <w:rPr>
+          <w:color w:val="FF0000"/>
+        </w:rPr>
+      </w:pPr>
+      <w:r>
+        <w:rPr>
+          <w:color w:val="FF0000"/>
+        </w:rPr>
+        <w:t>Mathias</w:t>
+      </w:r>
+    </w:p>
+    <w:p>
+      <w:pPr>
+        <w:rPr>
+          <w:color w:val="FF0000"/>
+        </w:rPr>
+      </w:pPr>
+      <w:r>
+        <w:rPr>
+          <w:color w:val="FF0000"/>
+        </w:rPr>
+        <w:t xml:space="preserve">Tema: side om </w:t>
+      </w:r>
+      <w:proofErr w:type="spellStart"/>
+      <w:r>
+        <w:rPr>
+          <w:color w:val="FF0000"/>
+        </w:rPr>
+        <w:t>memes</w:t>
+      </w:r>
+      <w:proofErr w:type="spellEnd"/>
+    </w:p>
+    <w:p>
+      <w:pPr>
+        <w:rPr>
+          <w:color w:val="FF0000"/>
+        </w:rPr>
+      </w:pPr>
+    </w:p>
+    <w:p>
+      <w:pPr>
+        <w:rPr>
+          <w:color w:val="FF0000"/>
+        </w:rPr>
+      </w:pPr>
+      <w:r>
+        <w:rPr>
+          <w:color w:val="FF0000"/>
+        </w:rPr>
+        <w:t>Tobias:</w:t>
+      </w:r>
+    </w:p>
+    <w:p>
+      <w:pPr>
+        <w:rPr>
+          <w:color w:val="FF0000"/>
+        </w:rPr>
+      </w:pPr>
+      <w:r>
+        <w:rPr>
+          <w:color w:val="FF0000"/>
+        </w:rPr>
+        <w:t xml:space="preserve">Tema: Toppturer, informasjon </w:t>
+      </w:r>
+      <w:proofErr w:type="spellStart"/>
+      <w:r>
+        <w:rPr>
+          <w:color w:val="FF0000"/>
+        </w:rPr>
+        <w:t>etc</w:t>
+      </w:r>
+      <w:proofErr w:type="spellEnd"/>
+    </w:p>
+    <w:p>
+      <w:pPr>
+        <w:rPr>
+          <w:color w:val="FF0000"/>
+        </w:rPr>
+      </w:pPr>
+    </w:p>
+    <w:p>
+      <w:pPr>
+        <w:rPr>
+          <w:color w:val="FF0000"/>
+        </w:rPr>
+      </w:pPr>
+    </w:p>
+    <w:p>
+      <w:pPr>
+        <w:rPr>
+          <w:color w:val="FF0000"/>
+        </w:rPr>
+      </w:pPr>
+      <w:r>
+        <w:rPr>
+          <w:color w:val="FF0000"/>
+        </w:rPr>
+        <w:t>Andreas N</w:t>
+      </w:r>
+    </w:p>
+    <w:p>
+      <w:pPr>
+        <w:rPr>
+          <w:color w:val="FF0000"/>
+        </w:rPr>
+      </w:pPr>
+      <w:r>
+        <w:rPr>
+          <w:color w:val="FF0000"/>
+        </w:rPr>
+        <w:t>Tema: Ski</w:t>
+      </w:r>
+    </w:p>
+    <w:p>
+      <w:pPr>
+        <w:rPr>
+          <w:color w:val="FF0000"/>
+        </w:rPr>
+      </w:pPr>
+      <w:r>
+        <w:rPr>
+          <w:color w:val="FF0000"/>
+        </w:rPr>
+        <w:t xml:space="preserve">Formål: «For informasjon om ski og alt skirelatert til </w:t>
+      </w:r>
+      <w:proofErr w:type="spellStart"/>
+      <w:r>
+        <w:rPr>
+          <w:color w:val="FF0000"/>
+        </w:rPr>
+        <w:t>nybeggynnere</w:t>
+      </w:r>
+      <w:proofErr w:type="spellEnd"/>
+      <w:r>
+        <w:rPr>
+          <w:color w:val="FF0000"/>
+        </w:rPr>
+        <w:t>»</w:t>
+      </w:r>
+    </w:p>
+    <w:p>
+      <w:pPr>
+        <w:rPr>
+          <w:color w:val="FF0000"/>
+        </w:rPr>
+      </w:pPr>
+    </w:p>
+    <w:p>
+      <w:pPr>
+        <w:rPr>
+          <w:color w:val="FF0000"/>
+        </w:rPr>
+      </w:pPr>
+      <w:r>
+        <w:rPr>
+          <w:color w:val="FF0000"/>
+        </w:rPr>
+        <w:t>Julie:</w:t>
+      </w:r>
+    </w:p>
+    <w:p>
+      <w:pPr>
+        <w:rPr>
+          <w:color w:val="FF0000"/>
+        </w:rPr>
+      </w:pPr>
+    </w:p>
+    <w:p>
+      <w:pPr>
+        <w:rPr>
+          <w:color w:val="FF0000"/>
+        </w:rPr>
+      </w:pPr>
+      <w:r>
+        <w:rPr>
+          <w:color w:val="FF0000"/>
+        </w:rPr>
+        <w:t>Tema: Oppskrifter på mat.</w:t>
+      </w:r>
+    </w:p>
+    <w:p>
+      <w:pPr>
+        <w:rPr>
+          <w:color w:val="FF0000"/>
+        </w:rPr>
+      </w:pPr>
+      <w:r>
+        <w:rPr>
+          <w:color w:val="FF0000"/>
+        </w:rPr>
+        <w:t>Formål: «promotere/inspirasjon»</w:t>
+      </w:r>
+    </w:p>
+    <w:p>
+      <w:pPr>
+        <w:rPr>
+          <w:color w:val="FF0000"/>
+        </w:rPr>
+      </w:pPr>
+    </w:p>
+    <w:p>
+      <w:pPr>
+        <w:rPr>
+          <w:color w:val="FF0000"/>
+        </w:rPr>
+      </w:pPr>
+      <w:r>
+        <w:rPr>
+          <w:color w:val="FF0000"/>
+        </w:rPr>
+        <w:t>Magnus</w:t>
+      </w:r>
+    </w:p>
+    <w:p>
+      <w:pPr>
+        <w:rPr>
+          <w:color w:val="FF0000"/>
+        </w:rPr>
+      </w:pPr>
+      <w:r>
+        <w:rPr>
+          <w:color w:val="FF0000"/>
+        </w:rPr>
+        <w:t>Tema: Reiseside</w:t>
+      </w:r>
+    </w:p>
+    <w:p>
+      <w:pPr>
+        <w:rPr>
+          <w:color w:val="FF0000"/>
+        </w:rPr>
+      </w:pPr>
+      <w:r>
+        <w:rPr>
+          <w:color w:val="FF0000"/>
+        </w:rPr>
+        <w:t>Formål:</w:t>
+      </w:r>
+    </w:p>
+    <w:p>
+      <w:pPr>
+        <w:rPr>
+          <w:color w:val="FF0000"/>
+        </w:rPr>
+      </w:pPr>
+    </w:p>
+    <w:p>
+      <w:pPr>
+        <w:rPr>
+          <w:color w:val="FF0000"/>
+        </w:rPr>
+      </w:pPr>
+      <w:r>
+        <w:rPr>
+          <w:color w:val="FF0000"/>
+        </w:rPr>
+        <w:t>Philip:</w:t>
+      </w:r>
+      <w:r>
+        <w:rPr>
+          <w:color w:val="FF0000"/>
+        </w:rPr>
+        <w:t xml:space="preserve"> </w:t>
+      </w:r>
+    </w:p>
+    <w:p>
+      <w:pPr>
+        <w:rPr>
+          <w:color w:val="FF0000"/>
+        </w:rPr>
+      </w:pPr>
+      <w:r>
+        <w:rPr>
+          <w:color w:val="FF0000"/>
+        </w:rPr>
+        <w:t>Tema: fotballside for et lag</w:t>
+      </w:r>
+      <w:bookmarkStart w:id="0" w:name="_GoBack"/>
+      <w:bookmarkEnd w:id="0"/>
+    </w:p>
+    <w:p>
+      <w:pPr>
+        <w:rPr>
+          <w:color w:val="FF0000"/>
+        </w:rPr>
+      </w:pPr>
+      <w:r>
+        <w:rPr>
+          <w:color w:val="FF0000"/>
+        </w:rPr>
+        <w:t>Formål:</w:t>
+      </w:r>
+    </w:p>
+    <w:p>
+      <w:pPr>
+        <w:rPr>
+          <w:color w:val="FF0000"/>
+        </w:rPr>
+      </w:pPr>
+    </w:p>
+    <w:p>
+      <w:pPr>
+        <w:rPr>
+          <w:color w:val="FF0000"/>
+        </w:rPr>
+      </w:pPr>
+      <w:r>
+        <w:rPr>
+          <w:color w:val="FF0000"/>
+        </w:rPr>
+        <w:t>Casper:</w:t>
+      </w:r>
+    </w:p>
+    <w:p>
+      <w:pPr>
+        <w:rPr>
+          <w:color w:val="FF0000"/>
+        </w:rPr>
+      </w:pPr>
+    </w:p>
+    <w:p>
+      <w:pPr>
+        <w:rPr>
+          <w:color w:val="FF0000"/>
+        </w:rPr>
+      </w:pPr>
+      <w:r>
+        <w:rPr>
+          <w:color w:val="FF0000"/>
+        </w:rPr>
+        <w:t>Gard:</w:t>
+      </w:r>
+    </w:p>
+    <w:p>
+      <w:pPr>
+        <w:rPr>
+          <w:color w:val="FF0000"/>
+        </w:rPr>
+      </w:pPr>
+      <w:r>
+        <w:rPr>
+          <w:color w:val="FF0000"/>
+        </w:rPr>
+        <w:t xml:space="preserve">Tema: </w:t>
+      </w:r>
+      <w:proofErr w:type="spellStart"/>
+      <w:r>
+        <w:rPr>
+          <w:color w:val="FF0000"/>
+        </w:rPr>
+        <w:t>esport</w:t>
+      </w:r>
+      <w:proofErr w:type="spellEnd"/>
+    </w:p>
+    <w:p>
+      <w:pPr>
+        <w:rPr>
+          <w:color w:val="FF0000"/>
+        </w:rPr>
+      </w:pPr>
+      <w:r>
+        <w:rPr>
+          <w:color w:val="FF0000"/>
+        </w:rPr>
+        <w:lastRenderedPageBreak/>
+        <w:t xml:space="preserve">Formål: «promotere og informasjon om </w:t>
+      </w:r>
+      <w:proofErr w:type="spellStart"/>
+      <w:r>
+        <w:rPr>
+          <w:color w:val="FF0000"/>
+        </w:rPr>
+        <w:t>esport</w:t>
+      </w:r>
+      <w:proofErr w:type="spellEnd"/>
+      <w:r>
+        <w:rPr>
+          <w:color w:val="FF0000"/>
+        </w:rPr>
+        <w:t>»</w:t>
+      </w:r>
+    </w:p>
+    <w:p>
+      <w:pPr>
+        <w:rPr>
+          <w:color w:val="FF0000"/>
+        </w:rPr>
+      </w:pPr>
+      <w:r>
+        <w:rPr>
+          <w:color w:val="FF0000"/>
+        </w:rPr>
+        <w:t xml:space="preserve">Andreas: </w:t>
+      </w:r>
+    </w:p>
+    <w:p>
+      <w:pPr>
+        <w:rPr>
+          <w:color w:val="FF0000"/>
+        </w:rPr>
+      </w:pPr>
+      <w:r>
+        <w:rPr>
+          <w:color w:val="FF0000"/>
+        </w:rPr>
+        <w:t>Tema: nettbutikk om trening</w:t>
+      </w:r>
+    </w:p>
+    <w:p>
+      <w:pPr>
+        <w:rPr>
+          <w:color w:val="FF0000"/>
+        </w:rPr>
+      </w:pPr>
+      <w:r>
+        <w:rPr>
+          <w:color w:val="FF0000"/>
+        </w:rPr>
+        <w:t>Formål: «Selge artikler som omhandler trening»</w:t>
+      </w:r>
+    </w:p>
+    <w:p>
+      <w:pPr>
+        <w:rPr>
+          <w:color w:val="FF0000"/>
+        </w:rPr>
+      </w:pPr>
+    </w:p>
+    <w:p>
+      <w:pPr>
+        <w:rPr>
+          <w:color w:val="FF0000"/>
+        </w:rPr>
+      </w:pPr>
+      <w:r>
+        <w:rPr>
+          <w:color w:val="FF0000"/>
+        </w:rPr>
+        <w:t>Jonas:</w:t>
+      </w:r>
+    </w:p>
+    <w:p>
+      <w:pPr>
+        <w:rPr>
+          <w:color w:val="FF0000"/>
+        </w:rPr>
+      </w:pPr>
+      <w:r>
+        <w:rPr>
+          <w:color w:val="FF0000"/>
+        </w:rPr>
+        <w:t>Tema: «salg av pc/</w:t>
+      </w:r>
+      <w:proofErr w:type="spellStart"/>
+      <w:r>
+        <w:rPr>
+          <w:color w:val="FF0000"/>
+        </w:rPr>
+        <w:t>playstation</w:t>
+      </w:r>
+      <w:proofErr w:type="spellEnd"/>
+      <w:r>
+        <w:rPr>
+          <w:color w:val="FF0000"/>
+        </w:rPr>
+        <w:t>-spill»</w:t>
+      </w:r>
+    </w:p>
+    <w:p>
+      <w:pPr>
+        <w:rPr>
+          <w:color w:val="FF0000"/>
+        </w:rPr>
+      </w:pPr>
+      <w:r>
+        <w:rPr>
+          <w:color w:val="FF0000"/>
+        </w:rPr>
+        <w:t>Formål: se over</w:t>
+      </w:r>
+    </w:p>
+    <w:p>
+      <w:pPr>
+        <w:rPr>
+          <w:color w:val="FF0000"/>
+        </w:rPr>
+      </w:pPr>
+    </w:p>
+    <w:p>
+      <w:pPr>
+        <w:rPr>
+          <w:color w:val="FF0000"/>
+        </w:rPr>
+      </w:pPr>
+      <w:r>
+        <w:rPr>
+          <w:color w:val="FF0000"/>
+        </w:rPr>
+        <w:t>Morten B</w:t>
+      </w:r>
+    </w:p>
+    <w:p>
+      <w:pPr>
+        <w:rPr>
+          <w:color w:val="FF0000"/>
+        </w:rPr>
+      </w:pPr>
+      <w:r>
+        <w:rPr>
+          <w:color w:val="FF0000"/>
+        </w:rPr>
+        <w:t>Tema: spillrelatert</w:t>
+      </w:r>
+    </w:p>
+    <w:p>
+      <w:pPr>
+        <w:rPr>
+          <w:color w:val="FF0000"/>
+        </w:rPr>
+      </w:pPr>
+      <w:r>
+        <w:rPr>
+          <w:color w:val="FF0000"/>
+        </w:rPr>
+        <w:t xml:space="preserve">Formål: </w:t>
+      </w:r>
+    </w:p>
+    <w:p>
+      <w:pPr>
+        <w:rPr>
+          <w:color w:val="FF0000"/>
+        </w:rPr>
+      </w:pPr>
+    </w:p>
+    <w:p>
+      <w:pPr>
+        <w:rPr>
+          <w:color w:val="FF0000"/>
+        </w:rPr>
+      </w:pPr>
+      <w:r>
+        <w:rPr>
+          <w:color w:val="FF0000"/>
+        </w:rPr>
+        <w:t>Adrian</w:t>
+      </w:r>
+    </w:p>
+    <w:p>
+      <w:pPr>
+        <w:rPr>
+          <w:color w:val="FF0000"/>
+        </w:rPr>
+      </w:pPr>
+      <w:r>
+        <w:rPr>
+          <w:color w:val="FF0000"/>
+        </w:rPr>
+        <w:t>Tema: om spesiell kriminalitet</w:t>
+      </w:r>
+    </w:p>
+    <w:p>
+      <w:pPr>
+        <w:rPr>
+          <w:color w:val="FF0000"/>
+        </w:rPr>
+      </w:pPr>
+      <w:r>
+        <w:rPr>
+          <w:color w:val="FF0000"/>
+        </w:rPr>
+        <w:t xml:space="preserve">Formål: </w:t>
+      </w:r>
+    </w:p>
+    <w:p>
+      <w:pPr>
+        <w:rPr>
+          <w:color w:val="FF0000"/>
+        </w:rPr>
+      </w:pPr>
+    </w:p>
+    <w:p>
+      <w:pPr>
+        <w:rPr>
+          <w:color w:val="FF0000"/>
+        </w:rPr>
+      </w:pPr>
+    </w:p>
+    <w:p>
+      <w:pPr>
+        <w:rPr>
+          <w:color w:val="FF0000"/>
+        </w:rPr>
+      </w:pPr>
+    </w:p>
+    <w:p>
+      <w:pPr>
+        <w:rPr>
+          <w:color w:val="FF0000"/>
+        </w:rPr>
+      </w:pPr>
+    </w:p>
+    <w:p>
+      <w:pPr>
+        <w:rPr>
+          <w:color w:val="FF0000"/>
+        </w:rPr>
+      </w:pPr>
+    </w:p>
+    <w:p>
+      <w:pPr>
+        <w:rPr>
+          <w:color w:val="FF0000"/>
+        </w:rPr>
+      </w:pPr>
+    </w:p>
+    <w:p>
+      <w:pPr>
+        <w:rPr>
+          <w:color w:val="FF0000"/>
+        </w:rPr>
+      </w:pPr>
+    </w:p>
+    <w:p>
+      <w:pPr>
+        <w:rPr>
+          <w:color w:val="FF0000"/>
+        </w:rPr>
+      </w:pPr>
+    </w:p>
+    <w:p>
+      <w:pPr>
+        <w:rPr>
+          <w:color w:val="FF0000"/>
+        </w:rPr>
+      </w:pPr>
     </w:p>
     <w:p>
       <w:pPr>

</xml_diff>